<commit_message>
Draft Morning of 18th
</commit_message>
<xml_diff>
--- a/Written Analysis for Visualizations.docx
+++ b/Written Analysis for Visualizations.docx
@@ -489,17 +489,39 @@
           <w:rFonts w:ascii="Segoe UI" w:eastAsia="Times New Roman" w:hAnsi="Segoe UI" w:cs="Segoe UI"/>
           <w:color w:val="1F2328"/>
           <w:kern w:val="0"/>
-          <w14:ligatures w14:val="none"/>
-        </w:rPr>
-      </w:pPr>
-      <w:r>
-        <w:rPr>
-          <w:rFonts w:ascii="Segoe UI" w:eastAsia="Times New Roman" w:hAnsi="Segoe UI" w:cs="Segoe UI"/>
-          <w:color w:val="1F2328"/>
-          <w:kern w:val="0"/>
-          <w14:ligatures w14:val="none"/>
-        </w:rPr>
-        <w:t xml:space="preserve">Details of each dataset to highlight: </w:t>
+          <w:highlight w:val="yellow"/>
+          <w14:ligatures w14:val="none"/>
+        </w:rPr>
+      </w:pPr>
+      <w:r>
+        <w:rPr>
+          <w:rFonts w:ascii="Segoe UI" w:eastAsia="Times New Roman" w:hAnsi="Segoe UI" w:cs="Segoe UI"/>
+          <w:color w:val="1F2328"/>
+          <w:kern w:val="0"/>
+          <w:highlight w:val="yellow"/>
+          <w14:ligatures w14:val="none"/>
+        </w:rPr>
+        <w:t>Details of each dataset to highlight</w:t>
+      </w:r>
+      <w:r>
+        <w:rPr>
+          <w:rFonts w:ascii="Segoe UI" w:eastAsia="Times New Roman" w:hAnsi="Segoe UI" w:cs="Segoe UI"/>
+          <w:color w:val="1F2328"/>
+          <w:kern w:val="0"/>
+          <w:highlight w:val="yellow"/>
+          <w14:ligatures w14:val="none"/>
+        </w:rPr>
+        <w:t xml:space="preserve"> in brief explanation</w:t>
+      </w:r>
+      <w:r>
+        <w:rPr>
+          <w:rFonts w:ascii="Segoe UI" w:eastAsia="Times New Roman" w:hAnsi="Segoe UI" w:cs="Segoe UI"/>
+          <w:color w:val="1F2328"/>
+          <w:kern w:val="0"/>
+          <w:highlight w:val="yellow"/>
+          <w14:ligatures w14:val="none"/>
+        </w:rPr>
+        <w:t xml:space="preserve">: </w:t>
       </w:r>
     </w:p>
     <w:p>
@@ -654,6 +676,18 @@
     </w:p>
     <w:p/>
     <w:p>
+      <w:pPr>
+        <w:pStyle w:val="Heading3"/>
+        <w:shd w:val="clear" w:color="auto" w:fill="F6F8FA"/>
+        <w:spacing w:before="0"/>
+        <w:textAlignment w:val="top"/>
+        <w:rPr>
+          <w:rFonts w:ascii="Segoe UI" w:hAnsi="Segoe UI" w:cs="Segoe UI"/>
+          <w:color w:val="1F2328"/>
+          <w:sz w:val="21"/>
+          <w:szCs w:val="21"/>
+        </w:rPr>
+      </w:pPr>
       <w:r>
         <w:tab/>
         <w:t xml:space="preserve">To </w:t>
@@ -662,17 +696,88 @@
         <w:t xml:space="preserve">better assess the prevalence of EVs, we identified the ten zip codes with the highest EVs per capita. </w:t>
       </w:r>
       <w:r>
-        <w:rPr>
-          <w:highlight w:val="yellow"/>
-        </w:rPr>
-        <w:t>(FIG CITE, B</w:t>
-      </w:r>
-      <w:r>
-        <w:rPr>
-          <w:highlight w:val="yellow"/>
-        </w:rPr>
-        <w:t>en</w:t>
-      </w:r>
+        <w:t xml:space="preserve">(See </w:t>
+      </w:r>
+      <w:hyperlink r:id="rId5" w:tooltip="Top 10 Zip Codes EV Per Capita.png" w:history="1">
+        <w:r>
+          <w:rPr>
+            <w:rStyle w:val="Hyperlink"/>
+            <w:rFonts w:ascii="Segoe UI" w:hAnsi="Segoe UI" w:cs="Segoe UI"/>
+            <w:sz w:val="21"/>
+            <w:szCs w:val="21"/>
+          </w:rPr>
+          <w:t>Top 10 Zip Codes EV Per Capita.png</w:t>
+        </w:r>
+      </w:hyperlink>
+      <w:r>
+        <w:rPr>
+          <w:rFonts w:ascii="Segoe UI" w:hAnsi="Segoe UI" w:cs="Segoe UI"/>
+          <w:color w:val="1F2328"/>
+          <w:sz w:val="21"/>
+          <w:szCs w:val="21"/>
+        </w:rPr>
+        <w:t xml:space="preserve">) </w:t>
+      </w:r>
+      <w:r>
+        <w:t>In short, zip code 98134 leads the state with 18.45% of the population owning EVs, nearly twice that of the second zip code. The general trend showed a rather bifurcated EV per capita count overall, with there being a sizeable gap (of ~6-7%) between the mean top EV per capita zip codes and that of the bottom, all of which reported at less than 0.1% of the population.</w:t>
+      </w:r>
+      <w:r>
+        <w:t xml:space="preserve"> Thus, we see just how spread out our EV ownership data is across the state, with the urban areas near the coast far outweighing the rest of the state inland.</w:t>
+      </w:r>
+    </w:p>
+    <w:p/>
+    <w:p>
+      <w:pPr>
+        <w:rPr>
+          <w:u w:val="single"/>
+        </w:rPr>
+      </w:pPr>
+      <w:r>
+        <w:rPr>
+          <w:u w:val="single"/>
+        </w:rPr>
+        <w:t>The Make of EVs</w:t>
+      </w:r>
+    </w:p>
+    <w:p>
+      <w:pPr>
+        <w:pStyle w:val="Heading3"/>
+        <w:shd w:val="clear" w:color="auto" w:fill="F6F8FA"/>
+        <w:spacing w:before="0"/>
+        <w:textAlignment w:val="top"/>
+        <w:rPr>
+          <w:rFonts w:ascii="Segoe UI" w:hAnsi="Segoe UI" w:cs="Segoe UI"/>
+          <w:color w:val="1F2328"/>
+          <w:sz w:val="21"/>
+          <w:szCs w:val="21"/>
+        </w:rPr>
+      </w:pPr>
+      <w:r>
+        <w:tab/>
+        <w:t>Since we set out to analyze the relationship of income and EV ownerships, we organized all EVs in our original dataset by Make. This allowed us to get a better sense of how luxury brands (i.e. Lexus, Mercedes, Land Rover, etc.) are faring in the EV market. We found a negative correlation between Per Capita Median Income and EV Ownership per Population (</w:t>
+      </w:r>
+      <w:proofErr w:type="spellStart"/>
+      <w:r>
+        <w:rPr>
+          <w:highlight w:val="yellow"/>
+        </w:rPr>
+        <w:t>r-value</w:t>
+      </w:r>
+      <w:proofErr w:type="spellEnd"/>
+      <w:r>
+        <w:rPr>
+          <w:highlight w:val="yellow"/>
+        </w:rPr>
+        <w:t xml:space="preserve"> </w:t>
+      </w:r>
+      <w:proofErr w:type="gramStart"/>
+      <w:r>
+        <w:rPr>
+          <w:highlight w:val="yellow"/>
+        </w:rPr>
+        <w:t>= ?</w:t>
+      </w:r>
+      <w:proofErr w:type="gramEnd"/>
       <w:r>
         <w:rPr>
           <w:highlight w:val="yellow"/>
@@ -680,248 +785,754 @@
         <w:t>)</w:t>
       </w:r>
       <w:r>
+        <w:t xml:space="preserve">. After filtering the outliers, we </w:t>
+      </w:r>
+      <w:r>
+        <w:t>saw</w:t>
+      </w:r>
+      <w:r>
+        <w:t xml:space="preserve"> that, while higher income certainly allows for more spending power, the prevalence of expensive luxury EVs seems to be in its seed stage. In other words, because the higher Per Capita Income in an area does not denote that there will be more EVs in that area</w:t>
+      </w:r>
+      <w:r>
+        <w:t>, there remains</w:t>
+      </w:r>
+      <w:r>
+        <w:t xml:space="preserve"> speculation </w:t>
+      </w:r>
+      <w:r>
+        <w:t xml:space="preserve">as to why </w:t>
+      </w:r>
+      <w:r>
+        <w:t>the luxury</w:t>
+      </w:r>
+      <w:r>
+        <w:t>, more costly</w:t>
+      </w:r>
+      <w:r>
+        <w:t xml:space="preserve"> EV market</w:t>
+      </w:r>
+      <w:r>
+        <w:t xml:space="preserve"> is so outnumbered compared to cheaper counterparts. This negative slope in </w:t>
+      </w:r>
+      <w:r>
+        <w:t>“</w:t>
+      </w:r>
+      <w:r>
+        <w:rPr>
+          <w:rFonts w:ascii="Segoe UI" w:hAnsi="Segoe UI" w:cs="Segoe UI"/>
+          <w:color w:val="1F2328"/>
+          <w:sz w:val="21"/>
+          <w:szCs w:val="21"/>
+        </w:rPr>
+        <w:fldChar w:fldCharType="begin"/>
+      </w:r>
+      <w:r>
+        <w:rPr>
+          <w:rFonts w:ascii="Segoe UI" w:hAnsi="Segoe UI" w:cs="Segoe UI"/>
+          <w:color w:val="1F2328"/>
+          <w:sz w:val="21"/>
+          <w:szCs w:val="21"/>
+        </w:rPr>
+        <w:instrText>HYPERLINK "https://github.com/caelwillis/group-4-proj-1/blob/main/Graphs/EV-make-pc-Income-line.png" \o "EV-make-pc-Income-line.png"</w:instrText>
+      </w:r>
+      <w:r>
+        <w:rPr>
+          <w:rFonts w:ascii="Segoe UI" w:hAnsi="Segoe UI" w:cs="Segoe UI"/>
+          <w:color w:val="1F2328"/>
+          <w:sz w:val="21"/>
+          <w:szCs w:val="21"/>
+        </w:rPr>
+      </w:r>
+      <w:r>
+        <w:rPr>
+          <w:rFonts w:ascii="Segoe UI" w:hAnsi="Segoe UI" w:cs="Segoe UI"/>
+          <w:color w:val="1F2328"/>
+          <w:sz w:val="21"/>
+          <w:szCs w:val="21"/>
+        </w:rPr>
+        <w:fldChar w:fldCharType="separate"/>
+      </w:r>
+      <w:r>
+        <w:rPr>
+          <w:rStyle w:val="Hyperlink"/>
+          <w:rFonts w:ascii="Segoe UI" w:hAnsi="Segoe UI" w:cs="Segoe UI"/>
+          <w:sz w:val="21"/>
+          <w:szCs w:val="21"/>
+        </w:rPr>
+        <w:t>EV-make-pc-Income-</w:t>
+      </w:r>
+      <w:proofErr w:type="spellStart"/>
+      <w:r>
+        <w:rPr>
+          <w:rStyle w:val="Hyperlink"/>
+          <w:rFonts w:ascii="Segoe UI" w:hAnsi="Segoe UI" w:cs="Segoe UI"/>
+          <w:sz w:val="21"/>
+          <w:szCs w:val="21"/>
+        </w:rPr>
+        <w:t>line.png</w:t>
+      </w:r>
+      <w:r>
+        <w:rPr>
+          <w:rFonts w:ascii="Segoe UI" w:hAnsi="Segoe UI" w:cs="Segoe UI"/>
+          <w:color w:val="1F2328"/>
+          <w:sz w:val="21"/>
+          <w:szCs w:val="21"/>
+        </w:rPr>
+        <w:fldChar w:fldCharType="end"/>
+      </w:r>
+      <w:r>
+        <w:rPr>
+          <w:rFonts w:ascii="Segoe UI" w:hAnsi="Segoe UI" w:cs="Segoe UI"/>
+          <w:color w:val="1F2328"/>
+          <w:sz w:val="21"/>
+          <w:szCs w:val="21"/>
+        </w:rPr>
+        <w:t>”</w:t>
+      </w:r>
+      <w:r>
+        <w:t>could</w:t>
+      </w:r>
+      <w:proofErr w:type="spellEnd"/>
+      <w:r>
+        <w:t xml:space="preserve"> also be indicative of general disinterest to buy and/or switch to EV vehicles amongst wealthier populations with traditional gas cars.</w:t>
+      </w:r>
+      <w:r>
+        <w:t xml:space="preserve"> At the very least, we can conclude that EVs Per Capita are not indicative of the Per Capita Income</w:t>
+      </w:r>
+      <w:r>
+        <w:t>; rather, we see similar purchasing rates across socioeconomic areas with EVs of different Makes and prices being accessible to all.</w:t>
+      </w:r>
+    </w:p>
+    <w:p>
+      <w:pPr>
+        <w:pStyle w:val="Heading3"/>
+        <w:shd w:val="clear" w:color="auto" w:fill="F6F8FA"/>
+        <w:spacing w:before="0"/>
+        <w:ind w:firstLine="720"/>
+        <w:textAlignment w:val="top"/>
+        <w:rPr>
+          <w:rFonts w:ascii="Segoe UI" w:hAnsi="Segoe UI" w:cs="Segoe UI"/>
+          <w:color w:val="1F2328"/>
+          <w:sz w:val="21"/>
+          <w:szCs w:val="21"/>
+        </w:rPr>
+      </w:pPr>
+      <w:r>
+        <w:t xml:space="preserve">What we </w:t>
+      </w:r>
+      <w:r>
+        <w:t>also did</w:t>
+      </w:r>
+      <w:r>
+        <w:t xml:space="preserve"> find, as to be expected, was that, when using the Make of EV as the independent variable, its price/brand is strongly positively correlated to the Median Income Per Capita of the buyer. (</w:t>
+      </w:r>
+      <w:r>
+        <w:t>see i</w:t>
+      </w:r>
+      <w:hyperlink r:id="rId6" w:tooltip="income_make_bar.png" w:history="1">
+        <w:r>
+          <w:rPr>
+            <w:rStyle w:val="Hyperlink"/>
+            <w:rFonts w:ascii="Segoe UI" w:hAnsi="Segoe UI" w:cs="Segoe UI"/>
+            <w:sz w:val="21"/>
+            <w:szCs w:val="21"/>
+          </w:rPr>
+          <w:t>ncome_make_bar.png</w:t>
+        </w:r>
+      </w:hyperlink>
+      <w:r>
+        <w:rPr>
+          <w:rFonts w:ascii="Segoe UI" w:hAnsi="Segoe UI" w:cs="Segoe UI"/>
+          <w:color w:val="1F2328"/>
+          <w:sz w:val="21"/>
+          <w:szCs w:val="21"/>
+        </w:rPr>
+        <w:t>) W</w:t>
+      </w:r>
+      <w:r>
+        <w:t xml:space="preserve">e used a bar graph to visualize the correlation between Median Per Capita Income and the specific EV Makes. As one might imagine, we found that Porsche, Land Rover, Volvo, and Audi purchases </w:t>
+      </w:r>
+      <w:r>
+        <w:t>were the most numerous among</w:t>
+      </w:r>
+      <w:r>
         <w:t xml:space="preserve"> </w:t>
       </w:r>
       <w:r>
-        <w:t>In short, zip code 98134 leads the state with 18.45% of the population owning EVs, nearly twice that of the second zip code. The general trend showed a rather bifurcated EV per capita count overall, with there being a sizeable gap (of ~6-7%) between the mean top EV per capita zip codes and that of the bottom, all of which reported at less than 0.1% of the population.</w:t>
-      </w:r>
-      <w:r>
-        <w:t xml:space="preserve"> Thus, we see just how spread out our EV ownership data is across the state, with the urban areas near the coast far outweighing the rest of the state inland.</w:t>
+        <w:t xml:space="preserve">those with </w:t>
+      </w:r>
+      <w:r>
+        <w:t>the highest incomes (all $</w:t>
+      </w:r>
+      <w:r>
+        <w:t>6</w:t>
+      </w:r>
+      <w:r>
+        <w:t xml:space="preserve">0,000+ </w:t>
+      </w:r>
+      <w:r>
+        <w:t>Median Income Per Capita</w:t>
+      </w:r>
+      <w:r>
+        <w:t xml:space="preserve">). On the other end of the spectrum, Mitsubishi, Cadillac, and Ford were the EV Makes most bought by those with lowest </w:t>
+      </w:r>
+      <w:r>
+        <w:t xml:space="preserve">Median </w:t>
+      </w:r>
+      <w:r>
+        <w:t>Per Capita Income.</w:t>
+      </w:r>
+      <w:r>
+        <w:t xml:space="preserve"> We concede that we have not introduced other variables, such as MSRP and Model and Age,</w:t>
+      </w:r>
+      <w:r>
+        <w:t xml:space="preserve"> here</w:t>
+      </w:r>
+      <w:r>
+        <w:t xml:space="preserve"> into </w:t>
+      </w:r>
+      <w:r>
+        <w:t>a multivariable</w:t>
+      </w:r>
+      <w:r>
+        <w:t xml:space="preserve"> correlation </w:t>
+      </w:r>
+      <w:r>
+        <w:t>but</w:t>
+      </w:r>
+      <w:r>
+        <w:t xml:space="preserve"> we feel that our chart</w:t>
+      </w:r>
+      <w:r>
+        <w:t>s</w:t>
+      </w:r>
+      <w:r>
+        <w:t xml:space="preserve"> illustrat</w:t>
+      </w:r>
+      <w:r>
+        <w:t>e</w:t>
+      </w:r>
+      <w:r>
+        <w:t xml:space="preserve"> our </w:t>
+      </w:r>
+      <w:r>
+        <w:t xml:space="preserve">overall analytical </w:t>
+      </w:r>
+      <w:r>
+        <w:t>hypotheses</w:t>
+      </w:r>
+      <w:r>
+        <w:t>.</w:t>
+      </w:r>
+      <w:r>
+        <w:t xml:space="preserve"> </w:t>
+      </w:r>
+    </w:p>
+    <w:p>
+      <w:r>
+        <w:tab/>
+      </w:r>
+    </w:p>
+    <w:p>
+      <w:pPr>
+        <w:rPr>
+          <w:u w:val="single"/>
+        </w:rPr>
+      </w:pPr>
+      <w:r>
+        <w:rPr>
+          <w:u w:val="single"/>
+        </w:rPr>
+        <w:t>The Type of EVs</w:t>
+      </w:r>
+      <w:r>
+        <w:rPr>
+          <w:u w:val="single"/>
+        </w:rPr>
+        <w:t xml:space="preserve"> to Support Our Hypothesis</w:t>
+      </w:r>
+    </w:p>
+    <w:p>
+      <w:pPr>
+        <w:pStyle w:val="Heading3"/>
+        <w:shd w:val="clear" w:color="auto" w:fill="F6F8FA"/>
+        <w:spacing w:before="0"/>
+        <w:textAlignment w:val="top"/>
+        <w:rPr>
+          <w:rFonts w:ascii="Segoe UI" w:hAnsi="Segoe UI" w:cs="Segoe UI"/>
+          <w:color w:val="1F2328"/>
+          <w:sz w:val="21"/>
+          <w:szCs w:val="21"/>
+        </w:rPr>
+      </w:pPr>
+      <w:r>
+        <w:lastRenderedPageBreak/>
+        <w:tab/>
+        <w:t>Two types of EVs we have differentiated are Battery Electric Vehicle (BEV) and P</w:t>
+      </w:r>
+      <w:r>
+        <w:t>lug-in Hybrid Electric Vehicle (PHEV)</w:t>
+      </w:r>
+      <w:r>
+        <w:t>. In general, independent of the make, PHEVs are cheaper relatively to their BEV counterparts.</w:t>
+      </w:r>
+      <w:r>
+        <w:t xml:space="preserve"> </w:t>
+      </w:r>
+      <w:r>
+        <w:t xml:space="preserve">In our charts measuring this relationship, we see that more PHEVs are purchased by a larger range of Median Incomes Per Capita, with the </w:t>
+      </w:r>
+      <w:r>
+        <w:rPr>
+          <w:highlight w:val="yellow"/>
+        </w:rPr>
+        <w:t>*average</w:t>
+      </w:r>
+      <w:r>
+        <w:t xml:space="preserve"> income being $50,000 per year versus nearly $60,000 for BEVs. (See </w:t>
+      </w:r>
+      <w:hyperlink r:id="rId7" w:tooltip="PHEV-box.png" w:history="1">
+        <w:r>
+          <w:rPr>
+            <w:rStyle w:val="Hyperlink"/>
+            <w:rFonts w:ascii="Segoe UI" w:hAnsi="Segoe UI" w:cs="Segoe UI"/>
+            <w:sz w:val="21"/>
+            <w:szCs w:val="21"/>
+          </w:rPr>
+          <w:t>PHEV-box.png</w:t>
+        </w:r>
+      </w:hyperlink>
+      <w:r>
+        <w:rPr>
+          <w:rFonts w:ascii="Segoe UI" w:hAnsi="Segoe UI" w:cs="Segoe UI"/>
+          <w:color w:val="1F2328"/>
+          <w:sz w:val="21"/>
+          <w:szCs w:val="21"/>
+        </w:rPr>
+        <w:t xml:space="preserve"> and </w:t>
+      </w:r>
+      <w:hyperlink r:id="rId8" w:tooltip="BEV-box.png" w:history="1">
+        <w:r>
+          <w:rPr>
+            <w:rStyle w:val="Hyperlink"/>
+            <w:rFonts w:ascii="Segoe UI" w:hAnsi="Segoe UI" w:cs="Segoe UI"/>
+            <w:sz w:val="21"/>
+            <w:szCs w:val="21"/>
+          </w:rPr>
+          <w:t>BEV-box.png</w:t>
+        </w:r>
+      </w:hyperlink>
+      <w:r>
+        <w:rPr>
+          <w:rFonts w:ascii="Segoe UI" w:hAnsi="Segoe UI" w:cs="Segoe UI"/>
+          <w:color w:val="1F2328"/>
+          <w:sz w:val="21"/>
+          <w:szCs w:val="21"/>
+        </w:rPr>
+        <w:t xml:space="preserve">) Also notable in the BEV box chart, we notice an outlier for BEVs at the $80,000 income level. Causes for this could be anything from spontaneous purchases or </w:t>
+      </w:r>
+      <w:r>
+        <w:rPr>
+          <w:rFonts w:ascii="Segoe UI" w:hAnsi="Segoe UI" w:cs="Segoe UI"/>
+          <w:color w:val="1F2328"/>
+          <w:sz w:val="21"/>
+          <w:szCs w:val="21"/>
+          <w:highlight w:val="yellow"/>
+        </w:rPr>
+        <w:t>(</w:t>
+      </w:r>
+      <w:proofErr w:type="gramStart"/>
+      <w:r>
+        <w:rPr>
+          <w:rFonts w:ascii="Segoe UI" w:hAnsi="Segoe UI" w:cs="Segoe UI"/>
+          <w:color w:val="1F2328"/>
+          <w:sz w:val="21"/>
+          <w:szCs w:val="21"/>
+          <w:highlight w:val="yellow"/>
+        </w:rPr>
+        <w:t>…..?</w:t>
+      </w:r>
+      <w:proofErr w:type="gramEnd"/>
+      <w:r>
+        <w:rPr>
+          <w:rFonts w:ascii="Segoe UI" w:hAnsi="Segoe UI" w:cs="Segoe UI"/>
+          <w:color w:val="1F2328"/>
+          <w:sz w:val="21"/>
+          <w:szCs w:val="21"/>
+          <w:highlight w:val="yellow"/>
+        </w:rPr>
+        <w:t>)</w:t>
+      </w:r>
+      <w:r>
+        <w:rPr>
+          <w:rFonts w:ascii="Segoe UI" w:hAnsi="Segoe UI" w:cs="Segoe UI"/>
+          <w:color w:val="1F2328"/>
+          <w:sz w:val="21"/>
+          <w:szCs w:val="21"/>
+        </w:rPr>
+        <w:t xml:space="preserve">. </w:t>
+      </w:r>
+    </w:p>
+    <w:p>
+      <w:pPr>
+        <w:pStyle w:val="Heading3"/>
+        <w:shd w:val="clear" w:color="auto" w:fill="F6F8FA"/>
+        <w:spacing w:before="0"/>
+        <w:textAlignment w:val="top"/>
+        <w:rPr>
+          <w:rFonts w:ascii="Segoe UI" w:hAnsi="Segoe UI" w:cs="Segoe UI"/>
+          <w:color w:val="1F2328"/>
+          <w:sz w:val="21"/>
+          <w:szCs w:val="21"/>
+        </w:rPr>
+      </w:pPr>
+    </w:p>
+    <w:p>
+      <w:pPr>
+        <w:ind w:firstLine="720"/>
+      </w:pPr>
+      <w:r>
+        <w:t>We</w:t>
+      </w:r>
+      <w:r>
+        <w:t xml:space="preserve"> can</w:t>
+      </w:r>
+      <w:r>
+        <w:t xml:space="preserve"> also</w:t>
+      </w:r>
+      <w:r>
+        <w:t xml:space="preserve"> postulate that BEVs usually have longer electric ranges than PHEVs</w:t>
+      </w:r>
+      <w:r>
+        <w:t xml:space="preserve"> </w:t>
+      </w:r>
+      <w:r>
+        <w:rPr>
+          <w:highlight w:val="yellow"/>
+        </w:rPr>
+        <w:t xml:space="preserve">(see </w:t>
+      </w:r>
+      <w:proofErr w:type="spellStart"/>
+      <w:r>
+        <w:rPr>
+          <w:highlight w:val="yellow"/>
+        </w:rPr>
+        <w:t>dataframe</w:t>
+      </w:r>
+      <w:proofErr w:type="spellEnd"/>
+      <w:r>
+        <w:rPr>
+          <w:highlight w:val="yellow"/>
+        </w:rPr>
+        <w:t xml:space="preserve"> </w:t>
+      </w:r>
+      <w:r>
+        <w:rPr>
+          <w:highlight w:val="yellow"/>
+        </w:rPr>
+        <w:t>“</w:t>
+      </w:r>
+      <w:proofErr w:type="spellStart"/>
+      <w:r>
+        <w:rPr>
+          <w:highlight w:val="yellow"/>
+        </w:rPr>
+        <w:t>clean_merged_df</w:t>
+      </w:r>
+      <w:proofErr w:type="spellEnd"/>
+      <w:r>
+        <w:rPr>
+          <w:highlight w:val="yellow"/>
+        </w:rPr>
+        <w:t xml:space="preserve">” in </w:t>
+      </w:r>
+      <w:r>
+        <w:rPr>
+          <w:highlight w:val="yellow"/>
+        </w:rPr>
+        <w:t>EV-ownership-</w:t>
+      </w:r>
+      <w:proofErr w:type="spellStart"/>
+      <w:proofErr w:type="gramStart"/>
+      <w:r>
+        <w:rPr>
+          <w:highlight w:val="yellow"/>
+        </w:rPr>
+        <w:t>visuals.ipynb</w:t>
+      </w:r>
+      <w:proofErr w:type="spellEnd"/>
+      <w:proofErr w:type="gramEnd"/>
+      <w:r>
+        <w:rPr>
+          <w:highlight w:val="yellow"/>
+        </w:rPr>
+        <w:t>).</w:t>
+      </w:r>
+      <w:r>
+        <w:t xml:space="preserve"> This disparity also has implications on the need for more densely located EV Charging Stations in areas where PHEVs are considerably more popular than BEVs. Our analysis did not delve into these relationships in detail; however, perhaps </w:t>
+      </w:r>
+      <w:r>
+        <w:t>with</w:t>
+      </w:r>
+      <w:r>
+        <w:t xml:space="preserve"> a country-wide EDA with more diverse data</w:t>
+      </w:r>
+      <w:r>
+        <w:t>sets</w:t>
+      </w:r>
+      <w:r>
+        <w:t xml:space="preserve"> and larger distances (e.g. EVs traveling on interstates)</w:t>
+      </w:r>
+      <w:r>
+        <w:t xml:space="preserve">, we would be able to </w:t>
+      </w:r>
+      <w:r>
+        <w:t>show</w:t>
+      </w:r>
+      <w:r>
+        <w:t xml:space="preserve"> </w:t>
+      </w:r>
+      <w:r>
+        <w:t>these</w:t>
+      </w:r>
+      <w:r>
+        <w:t xml:space="preserve"> </w:t>
+      </w:r>
+      <w:r>
+        <w:t>relationships with numerical data</w:t>
+      </w:r>
+      <w:r>
+        <w:t xml:space="preserve"> </w:t>
+      </w:r>
+      <w:r>
+        <w:t>not bound by</w:t>
+      </w:r>
+      <w:r>
+        <w:t xml:space="preserve"> confounding variables</w:t>
+      </w:r>
+      <w:r>
+        <w:t>.</w:t>
+      </w:r>
+    </w:p>
+    <w:p>
+      <w:r>
+        <w:tab/>
+        <w:t xml:space="preserve"> </w:t>
       </w:r>
     </w:p>
     <w:p/>
     <w:p>
       <w:r>
+        <w:rPr>
+          <w:u w:val="single"/>
+        </w:rPr>
+        <w:t>The Role of EV Charging Stations</w:t>
+      </w:r>
+    </w:p>
+    <w:p>
+      <w:r>
         <w:tab/>
-        <w:t xml:space="preserve">Since we set out to analyze the relationship of income and EV ownerships, we organized all EVs in our original dataset by Make. </w:t>
-      </w:r>
-      <w:r>
-        <w:rPr>
-          <w:highlight w:val="yellow"/>
-        </w:rPr>
-        <w:t>(</w:t>
+        <w:t xml:space="preserve">Just as gas stations are essential to the infrastructural capacity of traditional vehicles, charging stations play an important role in providing access to EV ownership. As in the prior section, we hypothesized a positive correlation between EV Charging Stations and the Number of EVs in that area, as well as between EV Charging Stations and area Income. Again, we parsed our data points so that our metrics are all per capita and by zip codes. </w:t>
+      </w:r>
+      <w:r>
+        <w:t xml:space="preserve">For example, we calculated the EV Charging Stations per capita by presenting the number of them in each </w:t>
+      </w:r>
+      <w:proofErr w:type="spellStart"/>
+      <w:r>
+        <w:t>zipcode</w:t>
+      </w:r>
+      <w:proofErr w:type="spellEnd"/>
+      <w:r>
+        <w:t xml:space="preserve"> as a percentage of that zip code’s population. Thereby, our results would not be skewed by the reality that larger </w:t>
+      </w:r>
+      <w:r>
+        <w:t xml:space="preserve">and more </w:t>
+      </w:r>
+      <w:r>
+        <w:t>populated areas able to purchase EVs would most likely necessitate more stations.</w:t>
+      </w:r>
+    </w:p>
+    <w:p>
+      <w:pPr>
+        <w:pStyle w:val="Heading3"/>
+        <w:shd w:val="clear" w:color="auto" w:fill="F6F8FA"/>
+        <w:spacing w:before="0"/>
+        <w:textAlignment w:val="top"/>
+        <w:rPr>
+          <w:rFonts w:ascii="Segoe UI" w:hAnsi="Segoe UI" w:cs="Segoe UI"/>
+          <w:color w:val="1F2328"/>
+          <w:sz w:val="21"/>
+          <w:szCs w:val="21"/>
+        </w:rPr>
+      </w:pPr>
+      <w:r>
+        <w:tab/>
+        <w:t xml:space="preserve">We noticed a couple of important relationships. </w:t>
+      </w:r>
+      <w:r>
+        <w:t xml:space="preserve">Our bar graph </w:t>
+      </w:r>
+      <w:hyperlink r:id="rId9" w:tooltip="bar_top_charging_stations.png" w:history="1">
+        <w:r>
+          <w:rPr>
+            <w:rStyle w:val="Hyperlink"/>
+            <w:rFonts w:ascii="Segoe UI" w:hAnsi="Segoe UI" w:cs="Segoe UI"/>
+            <w:sz w:val="21"/>
+            <w:szCs w:val="21"/>
+          </w:rPr>
+          <w:t>bar_top_charging_stations.png</w:t>
+        </w:r>
+      </w:hyperlink>
+      <w:r>
+        <w:rPr>
+          <w:rFonts w:ascii="Segoe UI" w:hAnsi="Segoe UI" w:cs="Segoe UI"/>
+          <w:color w:val="1F2328"/>
+          <w:sz w:val="21"/>
+          <w:szCs w:val="21"/>
+        </w:rPr>
+        <w:t xml:space="preserve"> shows the 10 zip codes with the largest Charging Station Percentage of Population. Most notably, any strong correlation between income and charging stations is absent; thus, the initial presumption that “richer” areas would necessarily have more “modern” infrastructure features, in this case charging stations, falls short. Zip code 98757 has the highest Per Capita Charging Stations and a quick look into this area shows that it is on the edge of Olympic National Park. This leads one to surmise that EV Charging Stations are perhaps better studied in terms of strategic location in conjunction with public funding abilities.</w:t>
+      </w:r>
+    </w:p>
+    <w:p>
+      <w:pPr>
+        <w:pStyle w:val="Heading3"/>
+        <w:shd w:val="clear" w:color="auto" w:fill="F6F8FA"/>
+        <w:spacing w:before="0"/>
+        <w:textAlignment w:val="top"/>
+        <w:rPr>
+          <w:rFonts w:ascii="Segoe UI" w:hAnsi="Segoe UI" w:cs="Segoe UI"/>
+          <w:color w:val="1F2328"/>
+          <w:sz w:val="21"/>
+          <w:szCs w:val="21"/>
+        </w:rPr>
+      </w:pPr>
+      <w:r>
+        <w:tab/>
+        <w:t xml:space="preserve">To support this, we graphed the a bar chart showing highest Per Capita Income Zip Codes vs their Per Capita Charging Stations (%) (see </w:t>
+      </w:r>
+      <w:hyperlink r:id="rId10" w:tooltip="bar_wealthy_charging_stations.png" w:history="1">
+        <w:r>
+          <w:rPr>
+            <w:rStyle w:val="Hyperlink"/>
+            <w:rFonts w:ascii="Segoe UI" w:hAnsi="Segoe UI" w:cs="Segoe UI"/>
+            <w:sz w:val="21"/>
+            <w:szCs w:val="21"/>
+          </w:rPr>
+          <w:t>bar_wealthy_charging_stations.png</w:t>
+        </w:r>
+      </w:hyperlink>
+      <w:r>
+        <w:rPr>
+          <w:rFonts w:ascii="Segoe UI" w:hAnsi="Segoe UI" w:cs="Segoe UI"/>
+          <w:color w:val="1F2328"/>
+          <w:sz w:val="21"/>
+          <w:szCs w:val="21"/>
+        </w:rPr>
+        <w:t xml:space="preserve">). There was no </w:t>
       </w:r>
       <w:proofErr w:type="gramStart"/>
       <w:r>
         <w:rPr>
-          <w:highlight w:val="yellow"/>
-        </w:rPr>
-        <w:t>and</w:t>
+          <w:rFonts w:ascii="Segoe UI" w:hAnsi="Segoe UI" w:cs="Segoe UI"/>
+          <w:color w:val="1F2328"/>
+          <w:sz w:val="21"/>
+          <w:szCs w:val="21"/>
+        </w:rPr>
+        <w:t>particular correlation</w:t>
       </w:r>
       <w:proofErr w:type="gramEnd"/>
       <w:r>
         <w:rPr>
-          <w:highlight w:val="yellow"/>
-        </w:rPr>
-        <w:t xml:space="preserve"> model? Did you get this to work, Ben? If </w:t>
+          <w:rFonts w:ascii="Segoe UI" w:hAnsi="Segoe UI" w:cs="Segoe UI"/>
+          <w:color w:val="1F2328"/>
+          <w:sz w:val="21"/>
+          <w:szCs w:val="21"/>
+        </w:rPr>
+        <w:t xml:space="preserve"> noticeable. In fact, when we regressed the two variables, we arrived at a </w:t>
+      </w:r>
+      <w:r>
+        <w:rPr>
+          <w:rFonts w:ascii="Segoe UI" w:hAnsi="Segoe UI" w:cs="Segoe UI"/>
+          <w:color w:val="1F2328"/>
+          <w:sz w:val="21"/>
+          <w:szCs w:val="21"/>
+        </w:rPr>
+        <w:t xml:space="preserve">near zero </w:t>
+      </w:r>
+      <w:proofErr w:type="spellStart"/>
+      <w:r>
+        <w:rPr>
+          <w:rFonts w:ascii="Segoe UI" w:hAnsi="Segoe UI" w:cs="Segoe UI"/>
+          <w:color w:val="1F2328"/>
+          <w:sz w:val="21"/>
+          <w:szCs w:val="21"/>
+        </w:rPr>
+        <w:t>r-value</w:t>
+      </w:r>
+      <w:proofErr w:type="spellEnd"/>
+      <w:r>
+        <w:rPr>
+          <w:rFonts w:ascii="Segoe UI" w:hAnsi="Segoe UI" w:cs="Segoe UI"/>
+          <w:color w:val="1F2328"/>
+          <w:sz w:val="21"/>
+          <w:szCs w:val="21"/>
+        </w:rPr>
+        <w:t xml:space="preserve"> of 0.12, denoting a very weak positive correlation. </w:t>
+      </w:r>
+      <w:r>
+        <w:rPr>
+          <w:rFonts w:ascii="Segoe UI" w:hAnsi="Segoe UI" w:cs="Segoe UI"/>
+          <w:color w:val="1F2328"/>
+          <w:sz w:val="21"/>
+          <w:szCs w:val="21"/>
+          <w:highlight w:val="yellow"/>
+        </w:rPr>
+        <w:t xml:space="preserve">See </w:t>
+      </w:r>
+      <w:r>
+        <w:rPr>
+          <w:rFonts w:ascii="Segoe UI" w:hAnsi="Segoe UI" w:cs="Segoe UI"/>
+          <w:color w:val="1F2328"/>
+          <w:sz w:val="21"/>
+          <w:szCs w:val="21"/>
+          <w:highlight w:val="yellow"/>
+        </w:rPr>
+        <w:t>SCATTER</w:t>
+      </w:r>
+    </w:p>
+    <w:p/>
+    <w:p>
+      <w:r>
+        <w:rPr>
+          <w:highlight w:val="yellow"/>
+        </w:rPr>
+        <w:t xml:space="preserve">What other considerations do we want to discuss??? Tell me what I’ve </w:t>
       </w:r>
       <w:proofErr w:type="gramStart"/>
       <w:r>
         <w:rPr>
           <w:highlight w:val="yellow"/>
         </w:rPr>
-        <w:t>not</w:t>
+        <w:t>missed</w:t>
       </w:r>
       <w:proofErr w:type="gramEnd"/>
       <w:r>
         <w:rPr>
           <w:highlight w:val="yellow"/>
         </w:rPr>
-        <w:t xml:space="preserve"> can you pick a couple makers with different models that would be meaningful/interesting? Like showing the range of costs?</w:t>
-      </w:r>
-      <w:r>
-        <w:t>) This allowed us to get a better sense of how luxury brands (i.e. Lexus, Mercedes, Land Rover, etc.) are faring in the EV market. We found a negative correlation between Per Capita Median Income and EV Ownership per Population (</w:t>
-      </w:r>
-      <w:proofErr w:type="spellStart"/>
-      <w:r>
-        <w:rPr>
-          <w:highlight w:val="yellow"/>
-        </w:rPr>
-        <w:t>r-value</w:t>
-      </w:r>
-      <w:proofErr w:type="spellEnd"/>
-      <w:r>
-        <w:rPr>
-          <w:highlight w:val="yellow"/>
-        </w:rPr>
-        <w:t xml:space="preserve"> </w:t>
-      </w:r>
-      <w:proofErr w:type="gramStart"/>
-      <w:r>
-        <w:rPr>
-          <w:highlight w:val="yellow"/>
-        </w:rPr>
-        <w:t>= ?</w:t>
-      </w:r>
-      <w:proofErr w:type="gramEnd"/>
-      <w:r>
-        <w:rPr>
-          <w:highlight w:val="yellow"/>
-        </w:rPr>
-        <w:t>)</w:t>
-      </w:r>
-      <w:r>
-        <w:t xml:space="preserve">. After filtering the outliers, we </w:t>
-      </w:r>
-      <w:proofErr w:type="gramStart"/>
-      <w:r>
-        <w:t>came to the conclusion</w:t>
-      </w:r>
-      <w:proofErr w:type="gramEnd"/>
-      <w:r>
-        <w:t xml:space="preserve"> that, while higher income certainly allows for more spending power, the prevalence of expensive luxury EVs seems to be in its seed stage. In other words, because the higher Per Capita Income in an area does not denote that there will be more EVs in that area—leaving speculation of future market growth for the luxury EV market. To substantiate this observation, we used a bar graph to visualize the correlation between Median Per Capita Income and the specific EV Makes. As one might imagine, we found that Porsche, Land Rover, Volvo, and Audi purchases correlated with the highest incomes (all $70,000+ per year). On the other end of the spectrum, Mitsubishi, Cadillac, and Ford were the EV Makes most bought by those with lowest Per Capita Income.</w:t>
-      </w:r>
-      <w:r>
-        <w:t xml:space="preserve"> We concede that we have not introduced other variables, such as MSRP and Model and Age, into this correlation as we feel that our bar chart illustrates our </w:t>
-      </w:r>
-      <w:r>
-        <w:t>overall analytical process</w:t>
-      </w:r>
-      <w:r>
-        <w:t>. (</w:t>
-      </w:r>
-      <w:r>
-        <w:rPr>
-          <w:highlight w:val="yellow"/>
-        </w:rPr>
-        <w:t>CITE FIG, scatter plot and bar graph, Ben)</w:t>
-      </w:r>
-      <w:r>
-        <w:t xml:space="preserve"> </w:t>
+        <w:t xml:space="preserve"> and I’ll add it and make it sound pretty. Then will write a concise Conclusion.</w:t>
       </w:r>
     </w:p>
     <w:p/>
     <w:p>
       <w:r>
-        <w:tab/>
-      </w:r>
-    </w:p>
-    <w:p/>
-    <w:p>
-      <w:pPr>
-        <w:rPr>
-          <w:u w:val="single"/>
-        </w:rPr>
-      </w:pPr>
-      <w:r>
-        <w:rPr>
-          <w:u w:val="single"/>
-        </w:rPr>
-        <w:t>The Make, Model, and Type of EVs</w:t>
-      </w:r>
-      <w:r>
-        <w:rPr>
-          <w:u w:val="single"/>
-        </w:rPr>
-        <w:t xml:space="preserve"> to Support Our Hypothesis</w:t>
-      </w:r>
-    </w:p>
-    <w:p>
-      <w:r>
-        <w:tab/>
-        <w:t>Two make types of EVs we have differentiated are Battery Electric Vehicle (BEV) and P</w:t>
-      </w:r>
-      <w:r>
-        <w:t>lug-in Hybrid Electric Vehicle (PHEV)</w:t>
-      </w:r>
-      <w:r>
-        <w:t>. In general, independent of the make, PHEVs are cheaper relatively to their BEV counterparts.</w:t>
-      </w:r>
-      <w:r>
-        <w:t xml:space="preserve"> Consequently, we can postulate that BEVs usually have longer electric ranges than PHEVs. </w:t>
-      </w:r>
-      <w:r>
-        <w:rPr>
-          <w:highlight w:val="yellow"/>
-        </w:rPr>
-        <w:t>(FIG CITE)</w:t>
-      </w:r>
-      <w:r>
-        <w:t xml:space="preserve"> This disparity also has implications on the need for more densely located EV Charging Stations in areas where PHEVs are considerably more popular than BEVs. Our analysis did not delve into these relationships in detail; however, perhaps in a </w:t>
-      </w:r>
-      <w:r>
-        <w:lastRenderedPageBreak/>
-        <w:t>country-wide EDA with more diverse data</w:t>
-      </w:r>
-      <w:r>
-        <w:t>sets</w:t>
-      </w:r>
-      <w:r>
-        <w:t xml:space="preserve">, we would be able to </w:t>
-      </w:r>
-      <w:proofErr w:type="gramStart"/>
-      <w:r>
-        <w:t xml:space="preserve">more efficiently </w:t>
-      </w:r>
-      <w:r>
-        <w:t>show</w:t>
-      </w:r>
-      <w:r>
-        <w:t xml:space="preserve"> </w:t>
-      </w:r>
-      <w:r>
-        <w:t>these</w:t>
-      </w:r>
-      <w:r>
-        <w:t xml:space="preserve"> general</w:t>
-      </w:r>
-      <w:r>
-        <w:t xml:space="preserve"> </w:t>
-      </w:r>
-      <w:r>
-        <w:t>relationships</w:t>
-      </w:r>
-      <w:proofErr w:type="gramEnd"/>
-      <w:r>
-        <w:t xml:space="preserve"> with numerical data</w:t>
-      </w:r>
-      <w:r>
-        <w:t xml:space="preserve"> free of confounding variables</w:t>
-      </w:r>
-      <w:r>
-        <w:t>.</w:t>
+        <w:t>Conclusion:</w:t>
       </w:r>
     </w:p>
     <w:p/>
     <w:p/>
     <w:p/>
     <w:p/>
-    <w:p>
-      <w:r>
-        <w:rPr>
-          <w:u w:val="single"/>
-        </w:rPr>
-        <w:t>The Role of EV Charging Stations</w:t>
-      </w:r>
-    </w:p>
-    <w:p>
-      <w:r>
-        <w:tab/>
-        <w:t xml:space="preserve">Just as gas stations are essential to the infrastructural capacity of traditional vehicles, charging stations play an important role in providing access to EV ownership. As in the prior section, we hypothesized a positive correlation between EV Charging Stations and the Number of EVs in that area, as well as between EV Charging Stations and area Income. Again, we parsed our data points so that our metrics are all per capita and by zip codes. </w:t>
-      </w:r>
-      <w:r>
-        <w:t xml:space="preserve">For example, we calculated the EV Charging Stations per capita by presenting the number of them in each </w:t>
-      </w:r>
-      <w:proofErr w:type="spellStart"/>
-      <w:r>
-        <w:t>zipcode</w:t>
-      </w:r>
-      <w:proofErr w:type="spellEnd"/>
-      <w:r>
-        <w:t xml:space="preserve"> as a percentage of that zip code’s population. Thereby, our results would not be skewed by the reality that larger populated areas able to purchase EVs would most likely necessitate more stations.</w:t>
-      </w:r>
-    </w:p>
-    <w:p/>
-    <w:p>
-      <w:r>
-        <w:t>Findings:</w:t>
-      </w:r>
-    </w:p>
-    <w:p>
-      <w:r>
-        <w:t xml:space="preserve"> </w:t>
-      </w:r>
-    </w:p>
     <w:p/>
     <w:p/>
     <w:p/>
@@ -1781,6 +2392,26 @@
     <w:name w:val="Normal"/>
     <w:qFormat/>
   </w:style>
+  <w:style w:type="paragraph" w:styleId="Heading3">
+    <w:name w:val="heading 3"/>
+    <w:basedOn w:val="Normal"/>
+    <w:next w:val="Normal"/>
+    <w:link w:val="Heading3Char"/>
+    <w:uiPriority w:val="9"/>
+    <w:unhideWhenUsed/>
+    <w:qFormat/>
+    <w:rsid w:val="00AD2921"/>
+    <w:pPr>
+      <w:keepNext/>
+      <w:keepLines/>
+      <w:spacing w:before="40"/>
+      <w:outlineLvl w:val="2"/>
+    </w:pPr>
+    <w:rPr>
+      <w:rFonts w:asciiTheme="majorHAnsi" w:eastAsiaTheme="majorEastAsia" w:hAnsiTheme="majorHAnsi" w:cstheme="majorBidi"/>
+      <w:color w:val="1F3763" w:themeColor="accent1" w:themeShade="7F"/>
+    </w:rPr>
+  </w:style>
   <w:style w:type="paragraph" w:styleId="Heading4">
     <w:name w:val="heading 4"/>
     <w:basedOn w:val="Normal"/>
@@ -1855,6 +2486,41 @@
       <w:bCs/>
       <w:kern w:val="0"/>
       <w14:ligatures w14:val="none"/>
+    </w:rPr>
+  </w:style>
+  <w:style w:type="character" w:customStyle="1" w:styleId="Heading3Char">
+    <w:name w:val="Heading 3 Char"/>
+    <w:basedOn w:val="DefaultParagraphFont"/>
+    <w:link w:val="Heading3"/>
+    <w:uiPriority w:val="9"/>
+    <w:rsid w:val="00AD2921"/>
+    <w:rPr>
+      <w:rFonts w:asciiTheme="majorHAnsi" w:eastAsiaTheme="majorEastAsia" w:hAnsiTheme="majorHAnsi" w:cstheme="majorBidi"/>
+      <w:color w:val="1F3763" w:themeColor="accent1" w:themeShade="7F"/>
+    </w:rPr>
+  </w:style>
+  <w:style w:type="character" w:styleId="Hyperlink">
+    <w:name w:val="Hyperlink"/>
+    <w:basedOn w:val="DefaultParagraphFont"/>
+    <w:uiPriority w:val="99"/>
+    <w:semiHidden/>
+    <w:unhideWhenUsed/>
+    <w:rsid w:val="00AD2921"/>
+    <w:rPr>
+      <w:color w:val="0000FF"/>
+      <w:u w:val="single"/>
+    </w:rPr>
+  </w:style>
+  <w:style w:type="character" w:styleId="FollowedHyperlink">
+    <w:name w:val="FollowedHyperlink"/>
+    <w:basedOn w:val="DefaultParagraphFont"/>
+    <w:uiPriority w:val="99"/>
+    <w:semiHidden/>
+    <w:unhideWhenUsed/>
+    <w:rsid w:val="00AD2921"/>
+    <w:rPr>
+      <w:color w:val="954F72" w:themeColor="followedHyperlink"/>
+      <w:u w:val="single"/>
     </w:rPr>
   </w:style>
 </w:styles>

</xml_diff>